<commit_message>
Class diagram changed, documentation updated; Unused images removed;
</commit_message>
<xml_diff>
--- a/Conqquiztador/QuizGame-Documentation.docx
+++ b/Conqquiztador/QuizGame-Documentation.docx
@@ -566,8 +566,6 @@
         </w:rPr>
         <w:t>HELP – shows some useful information about the game and how to play;</w:t>
       </w:r>
-      <w:bookmarkStart w:id="0" w:name="_GoBack"/>
-      <w:bookmarkEnd w:id="0"/>
     </w:p>
     <w:p>
       <w:pPr>
@@ -673,6 +671,7 @@
           <w:lang w:val="en-US"/>
         </w:rPr>
       </w:pPr>
+      <w:bookmarkStart w:id="0" w:name="_GoBack"/>
       <w:r>
         <w:rPr>
           <w:noProof/>
@@ -680,8 +679,8 @@
         </w:rPr>
         <w:drawing>
           <wp:inline distT="0" distB="0" distL="0" distR="0">
-            <wp:extent cx="6481445" cy="3381375"/>
-            <wp:effectExtent l="0" t="0" r="0" b="9525"/>
+            <wp:extent cx="6425933" cy="3381375"/>
+            <wp:effectExtent l="0" t="0" r="0" b="0"/>
             <wp:docPr id="6" name="Picture 6"/>
             <wp:cNvGraphicFramePr>
               <a:graphicFrameLocks xmlns:a="http://schemas.openxmlformats.org/drawingml/2006/main" noChangeAspect="1"/>
@@ -708,7 +707,7 @@
                   <pic:spPr>
                     <a:xfrm>
                       <a:off x="0" y="0"/>
-                      <a:ext cx="6481445" cy="3381375"/>
+                      <a:ext cx="6425933" cy="3381375"/>
                     </a:xfrm>
                     <a:prstGeom prst="rect">
                       <a:avLst/>
@@ -720,6 +719,7 @@
           </wp:inline>
         </w:drawing>
       </w:r>
+      <w:bookmarkEnd w:id="0"/>
     </w:p>
     <w:p>
       <w:pPr>
@@ -4135,7 +4135,7 @@
 </file>
 
 <file path=customXml/itemProps1.xml><?xml version="1.0" encoding="utf-8"?>
-<ds:datastoreItem xmlns:ds="http://schemas.openxmlformats.org/officeDocument/2006/customXml" ds:itemID="{230E66F5-88C5-44A0-A02D-1F52C11CB2E1}">
+<ds:datastoreItem xmlns:ds="http://schemas.openxmlformats.org/officeDocument/2006/customXml" ds:itemID="{79BEAAC6-5F06-4F7F-A902-B88DB68D9F52}">
   <ds:schemaRefs>
     <ds:schemaRef ds:uri="http://schemas.openxmlformats.org/officeDocument/2006/bibliography"/>
   </ds:schemaRefs>

</xml_diff>